<commit_message>
Updated the syllabus template
</commit_message>
<xml_diff>
--- a/doc_templates/syllabus_template.docx
+++ b/doc_templates/syllabus_template.docx
@@ -1621,9 +1621,9 @@
       </w:tblPr>
       <w:tblGrid>
         <w:gridCol w:w="480"/>
-        <w:gridCol w:w="6357"/>
-        <w:gridCol w:w="869"/>
-        <w:gridCol w:w="1654"/>
+        <w:gridCol w:w="5662"/>
+        <w:gridCol w:w="1583"/>
+        <w:gridCol w:w="1635"/>
       </w:tblGrid>
       <w:tr>
         <w:trPr>
@@ -1778,7 +1778,7 @@
               <w:cnfStyle w:val="000000100000" w:firstRow="0" w:lastRow="0" w:firstColumn="0" w:lastColumn="0" w:oddVBand="0" w:evenVBand="0" w:oddHBand="1" w:evenHBand="0" w:firstRowFirstColumn="0" w:firstRowLastColumn="0" w:lastRowFirstColumn="0" w:lastRowLastColumn="0"/>
             </w:pPr>
             <w:r>
-              <w:t>2.5%</w:t>
+              <w:t>&lt;percentage&gt;</w:t>
             </w:r>
           </w:p>
         </w:tc>
@@ -1852,7 +1852,7 @@
               <w:cnfStyle w:val="000000000000" w:firstRow="0" w:lastRow="0" w:firstColumn="0" w:lastColumn="0" w:oddVBand="0" w:evenVBand="0" w:oddHBand="0" w:evenHBand="0" w:firstRowFirstColumn="0" w:firstRowLastColumn="0" w:lastRowFirstColumn="0" w:lastRowLastColumn="0"/>
             </w:pPr>
             <w:r>
-              <w:t>10%</w:t>
+              <w:t>&lt;percentage&gt;</w:t>
             </w:r>
           </w:p>
         </w:tc>
@@ -1929,7 +1929,7 @@
               <w:cnfStyle w:val="000000100000" w:firstRow="0" w:lastRow="0" w:firstColumn="0" w:lastColumn="0" w:oddVBand="0" w:evenVBand="0" w:oddHBand="1" w:evenHBand="0" w:firstRowFirstColumn="0" w:firstRowLastColumn="0" w:lastRowFirstColumn="0" w:lastRowLastColumn="0"/>
             </w:pPr>
             <w:r>
-              <w:t>10%</w:t>
+              <w:t>&lt;percentage&gt;</w:t>
             </w:r>
           </w:p>
         </w:tc>
@@ -2003,7 +2003,7 @@
               <w:cnfStyle w:val="000000000000" w:firstRow="0" w:lastRow="0" w:firstColumn="0" w:lastColumn="0" w:oddVBand="0" w:evenVBand="0" w:oddHBand="0" w:evenHBand="0" w:firstRowFirstColumn="0" w:firstRowLastColumn="0" w:lastRowFirstColumn="0" w:lastRowLastColumn="0"/>
             </w:pPr>
             <w:r>
-              <w:t>10%</w:t>
+              <w:t>&lt;percentage&gt;</w:t>
             </w:r>
           </w:p>
         </w:tc>
@@ -2082,7 +2082,7 @@
               <w:cnfStyle w:val="000000100000" w:firstRow="0" w:lastRow="0" w:firstColumn="0" w:lastColumn="0" w:oddVBand="0" w:evenVBand="0" w:oddHBand="1" w:evenHBand="0" w:firstRowFirstColumn="0" w:firstRowLastColumn="0" w:lastRowFirstColumn="0" w:lastRowLastColumn="0"/>
             </w:pPr>
             <w:r>
-              <w:t>15%</w:t>
+              <w:t>&lt;percentage&gt;</w:t>
             </w:r>
           </w:p>
         </w:tc>
@@ -2152,11 +2152,10 @@
           </w:tcPr>
           <w:p>
             <w:pPr>
-              <w:jc w:val="right"/>
               <w:cnfStyle w:val="000000000000" w:firstRow="0" w:lastRow="0" w:firstColumn="0" w:lastColumn="0" w:oddVBand="0" w:evenVBand="0" w:oddHBand="0" w:evenHBand="0" w:firstRowFirstColumn="0" w:firstRowLastColumn="0" w:lastRowFirstColumn="0" w:lastRowLastColumn="0"/>
             </w:pPr>
             <w:r>
-              <w:t xml:space="preserve">  5%</w:t>
+              <w:t>&lt;percentage&gt;</w:t>
             </w:r>
           </w:p>
         </w:tc>
@@ -2233,7 +2232,7 @@
               <w:cnfStyle w:val="000000100000" w:firstRow="0" w:lastRow="0" w:firstColumn="0" w:lastColumn="0" w:oddVBand="0" w:evenVBand="0" w:oddHBand="1" w:evenHBand="0" w:firstRowFirstColumn="0" w:firstRowLastColumn="0" w:lastRowFirstColumn="0" w:lastRowLastColumn="0"/>
             </w:pPr>
             <w:r>
-              <w:t>17.5%</w:t>
+              <w:t>&lt;percentage&gt;</w:t>
             </w:r>
           </w:p>
         </w:tc>
@@ -2307,7 +2306,7 @@
               <w:cnfStyle w:val="000000000000" w:firstRow="0" w:lastRow="0" w:firstColumn="0" w:lastColumn="0" w:oddVBand="0" w:evenVBand="0" w:oddHBand="0" w:evenHBand="0" w:firstRowFirstColumn="0" w:firstRowLastColumn="0" w:lastRowFirstColumn="0" w:lastRowLastColumn="0"/>
             </w:pPr>
             <w:r>
-              <w:t>10%</w:t>
+              <w:t>&lt;percentage&gt;</w:t>
             </w:r>
           </w:p>
         </w:tc>
@@ -2384,7 +2383,7 @@
               <w:cnfStyle w:val="000000100000" w:firstRow="0" w:lastRow="0" w:firstColumn="0" w:lastColumn="0" w:oddVBand="0" w:evenVBand="0" w:oddHBand="1" w:evenHBand="0" w:firstRowFirstColumn="0" w:firstRowLastColumn="0" w:lastRowFirstColumn="0" w:lastRowLastColumn="0"/>
             </w:pPr>
             <w:r>
-              <w:t>10%</w:t>
+              <w:t>&lt;percentage&gt;</w:t>
             </w:r>
           </w:p>
         </w:tc>
@@ -2459,7 +2458,7 @@
               <w:cnfStyle w:val="000000000000" w:firstRow="0" w:lastRow="0" w:firstColumn="0" w:lastColumn="0" w:oddVBand="0" w:evenVBand="0" w:oddHBand="0" w:evenHBand="0" w:firstRowFirstColumn="0" w:firstRowLastColumn="0" w:lastRowFirstColumn="0" w:lastRowLastColumn="0"/>
             </w:pPr>
             <w:r>
-              <w:t>10%</w:t>
+              <w:t>&lt;percentage&gt;</w:t>
             </w:r>
           </w:p>
         </w:tc>
@@ -4272,6 +4271,14 @@
               </w:tabs>
               <w:cnfStyle w:val="000000100000" w:firstRow="0" w:lastRow="0" w:firstColumn="0" w:lastColumn="0" w:oddVBand="0" w:evenVBand="0" w:oddHBand="1" w:evenHBand="0" w:firstRowFirstColumn="0" w:firstRowLastColumn="0" w:lastRowFirstColumn="0" w:lastRowLastColumn="0"/>
             </w:pPr>
+            <w:r>
+              <w:rPr>
+                <w:b/>
+                <w:bCs/>
+                <w:lang w:val="fr-CA"/>
+              </w:rPr>
+              <w:t>&lt;Lecture Readings&gt;</w:t>
+            </w:r>
           </w:p>
         </w:tc>
         <w:tc>
@@ -5476,7 +5483,7 @@
                 <w:b/>
                 <w:bCs/>
               </w:rPr>
-              <w:t>&lt;Lecture Date&gt;</w:t>
+              <w:t>&lt;Date&gt;</w:t>
             </w:r>
           </w:p>
         </w:tc>
@@ -5522,7 +5529,7 @@
                 <w:b/>
                 <w:bCs/>
               </w:rPr>
-              <w:t>&lt;Lecture Date&gt;</w:t>
+              <w:t>&lt;Date&gt;</w:t>
             </w:r>
           </w:p>
         </w:tc>
@@ -5585,7 +5592,7 @@
                 <w:b/>
                 <w:bCs/>
               </w:rPr>
-              <w:t>&lt;Lecture Date&gt;</w:t>
+              <w:t>&lt;Date&gt;</w:t>
             </w:r>
           </w:p>
         </w:tc>
@@ -5631,7 +5638,7 @@
                 <w:b/>
                 <w:bCs/>
               </w:rPr>
-              <w:t>&lt;Lecture Date&gt;</w:t>
+              <w:t>&lt;Date&gt;</w:t>
             </w:r>
           </w:p>
         </w:tc>
@@ -5680,7 +5687,7 @@
                 <w:b/>
                 <w:bCs/>
               </w:rPr>
-              <w:t>&lt;Lecture Date&gt;</w:t>
+              <w:t>&lt;Date&gt;</w:t>
             </w:r>
           </w:p>
         </w:tc>
@@ -5726,7 +5733,7 @@
                 <w:b/>
                 <w:bCs/>
               </w:rPr>
-              <w:t>&lt;Lecture Date&gt;</w:t>
+              <w:t>&lt;Date&gt;</w:t>
             </w:r>
           </w:p>
         </w:tc>
@@ -5775,7 +5782,7 @@
                 <w:b/>
                 <w:bCs/>
               </w:rPr>
-              <w:t>&lt;Lecture Date&gt;</w:t>
+              <w:t>&lt;Date&gt;</w:t>
             </w:r>
           </w:p>
         </w:tc>
@@ -5821,7 +5828,7 @@
                 <w:b/>
                 <w:bCs/>
               </w:rPr>
-              <w:t>&lt;Lecture Date&gt;</w:t>
+              <w:t>&lt;Date&gt;</w:t>
             </w:r>
           </w:p>
         </w:tc>
@@ -5870,7 +5877,7 @@
                 <w:b/>
                 <w:bCs/>
               </w:rPr>
-              <w:t>&lt;Lecture Date&gt;</w:t>
+              <w:t>&lt;Date&gt;</w:t>
             </w:r>
           </w:p>
         </w:tc>
@@ -5916,7 +5923,7 @@
                 <w:b/>
                 <w:bCs/>
               </w:rPr>
-              <w:t>&lt;Lecture Date&gt;</w:t>
+              <w:t>&lt;Date&gt;</w:t>
             </w:r>
           </w:p>
         </w:tc>
@@ -5965,7 +5972,7 @@
                 <w:b/>
                 <w:bCs/>
               </w:rPr>
-              <w:t>&lt;Lecture Date&gt;</w:t>
+              <w:t>&lt;Date&gt;</w:t>
             </w:r>
           </w:p>
         </w:tc>
@@ -6011,7 +6018,7 @@
                 <w:b/>
                 <w:bCs/>
               </w:rPr>
-              <w:t>&lt;Lecture Date&gt;</w:t>
+              <w:t>&lt;Date&gt;</w:t>
             </w:r>
           </w:p>
         </w:tc>
@@ -6060,7 +6067,7 @@
                 <w:b/>
                 <w:bCs/>
               </w:rPr>
-              <w:t>&lt;Lecture Date&gt;</w:t>
+              <w:t>&lt;Date&gt;</w:t>
             </w:r>
           </w:p>
         </w:tc>
@@ -6106,7 +6113,7 @@
                 <w:b/>
                 <w:bCs/>
               </w:rPr>
-              <w:t>&lt;Lecture Date&gt;</w:t>
+              <w:t>&lt;Date&gt;</w:t>
             </w:r>
           </w:p>
         </w:tc>
@@ -7584,14 +7591,14 @@
         <v:path o:extrusionok="f" gradientshapeok="t" o:connecttype="rect"/>
         <o:lock v:ext="edit" aspectratio="t"/>
       </v:shapetype>
-      <v:shape id="_x0000_i1046" type="#_x0000_t75" style="width:47.35pt;height:45.35pt" o:bullet="t">
+      <v:shape id="_x0000_i1067" type="#_x0000_t75" style="width:46.95pt;height:45.1pt" o:bullet="t">
         <v:imagedata r:id="rId1" o:title="york arrow"/>
       </v:shape>
     </w:pict>
   </w:numPicBullet>
   <w:numPicBullet w:numPicBulletId="1">
     <w:pict>
-      <v:shape id="_x0000_i1047" type="#_x0000_t75" style="width:25.35pt;height:36pt" o:bullet="t">
+      <v:shape id="_x0000_i1068" type="#_x0000_t75" style="width:25.05pt;height:36.3pt" o:bullet="t">
         <v:imagedata r:id="rId2" o:title="Bullet-PNG"/>
       </v:shape>
     </w:pict>

</xml_diff>